<commit_message>
Practicas SSDD, Examen Micros
</commit_message>
<xml_diff>
--- a/CUARTO/SistemasDistribuidos/NFS/informe_NFS.docx
+++ b/CUARTO/SistemasDistribuidos/NFS/informe_NFS.docx
@@ -10,16 +10,16 @@
         <mc:AlternateContent>
           <mc:Choice Requires="wpg">
             <w:drawing>
-              <wp:anchor distT="0" distB="0" distL="114300" distR="114300" simplePos="0" relativeHeight="251661312" behindDoc="0" locked="0" layoutInCell="1" allowOverlap="1" wp14:anchorId="191DA8BB" wp14:editId="7BF77A5F">
+              <wp:anchor distT="0" distB="0" distL="114300" distR="114300" simplePos="0" relativeHeight="251661312" behindDoc="0" locked="0" layoutInCell="1" allowOverlap="1" wp14:anchorId="191DA8BB" wp14:editId="00D4FF89">
                 <wp:simplePos x="0" y="0"/>
                 <wp:positionH relativeFrom="margin">
                   <wp:posOffset>-828675</wp:posOffset>
                 </wp:positionH>
                 <wp:positionV relativeFrom="page">
-                  <wp:posOffset>185421</wp:posOffset>
+                  <wp:posOffset>290888</wp:posOffset>
                 </wp:positionV>
-                <wp:extent cx="7315200" cy="1215391"/>
-                <wp:effectExtent l="0" t="0" r="0" b="1905"/>
+                <wp:extent cx="7315200" cy="1004455"/>
+                <wp:effectExtent l="0" t="0" r="0" b="5715"/>
                 <wp:wrapNone/>
                 <wp:docPr id="149" name="Grupo 149"/>
                 <wp:cNvGraphicFramePr/>
@@ -30,7 +30,7 @@
                       <wpg:grpSpPr>
                         <a:xfrm>
                           <a:off x="0" y="0"/>
-                          <a:ext cx="7315200" cy="1215391"/>
+                          <a:ext cx="7315200" cy="1004455"/>
                           <a:chOff x="0" y="-1"/>
                           <a:chExt cx="7315200" cy="1216153"/>
                         </a:xfrm>
@@ -241,14 +241,14 @@
                   <wp14:pctWidth>94100</wp14:pctWidth>
                 </wp14:sizeRelH>
                 <wp14:sizeRelV relativeFrom="page">
-                  <wp14:pctHeight>12100</wp14:pctHeight>
+                  <wp14:pctHeight>0</wp14:pctHeight>
                 </wp14:sizeRelV>
               </wp:anchor>
             </w:drawing>
           </mc:Choice>
           <mc:Fallback>
             <w:pict>
-              <v:group w14:anchorId="597EE755" id="Grupo 149" o:spid="_x0000_s1026" style="position:absolute;margin-left:-65.25pt;margin-top:14.6pt;width:8in;height:95.7pt;z-index:251661312;mso-width-percent:941;mso-height-percent:121;mso-position-horizontal-relative:margin;mso-position-vertical-relative:page;mso-width-percent:941;mso-height-percent:121" coordorigin="" coordsize="73152,12161" o:gfxdata="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">
+              <v:group w14:anchorId="621A9E4F" id="Grupo 149" o:spid="_x0000_s1026" style="position:absolute;margin-left:-65.25pt;margin-top:22.9pt;width:8in;height:79.1pt;z-index:251661312;mso-width-percent:941;mso-position-horizontal-relative:margin;mso-position-vertical-relative:page;mso-width-percent:941" coordorigin="" coordsize="73152,12161" o:gfxdata="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">
                 <v:shape id="Rectángulo 51" o:spid="_x0000_s1027" style="position:absolute;width:73152;height:11303;visibility:visible;mso-wrap-style:square;v-text-anchor:middle" coordsize="7312660,1129665" o:gfxdata="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" path="m,l7312660,r,1129665l3619500,733425,,1091565,,xe" fillcolor="#4472c4 [3204]" stroked="f" strokeweight="1pt">
                   <v:stroke joinstyle="miter"/>
                   <v:path arrowok="t" o:connecttype="custom" o:connectlocs="0,0;7315200,0;7315200,1130373;3620757,733885;0,1092249;0,0" o:connectangles="0,0,0,0,0,0"/>
@@ -434,6 +434,8 @@
         </w:rPr>
       </w:pPr>
     </w:p>
+    <w:bookmarkStart w:id="0" w:name="_Hlk98584325"/>
+    <w:bookmarkStart w:id="1" w:name="_Hlk98584343"/>
     <w:p>
       <w:pPr>
         <w:jc w:val="right"/>
@@ -474,6 +476,7 @@
           </w:r>
         </w:sdtContent>
       </w:sdt>
+      <w:bookmarkEnd w:id="1"/>
     </w:p>
     <w:p>
       <w:pPr>
@@ -490,15 +493,7 @@
           <w:sz w:val="36"/>
           <w:szCs w:val="36"/>
         </w:rPr>
-        <w:t>S</w:t>
-      </w:r>
-      <w:r>
-        <w:rPr>
-          <w:color w:val="404040" w:themeColor="text1" w:themeTint="BF"/>
-          <w:sz w:val="36"/>
-          <w:szCs w:val="36"/>
-        </w:rPr>
-        <w:t>istemas distribuidos</w:t>
+        <w:t>Sistemas distribuidos</w:t>
       </w:r>
     </w:p>
     <w:p>
@@ -554,6 +549,7 @@
         <w:dataBinding w:prefixMappings="xmlns:ns0='http://purl.org/dc/elements/1.1/' xmlns:ns1='http://schemas.openxmlformats.org/package/2006/metadata/core-properties' " w:xpath="/ns1:coreProperties[1]/ns0:creator[1]" w:storeItemID="{6C3C8BC8-F283-45AE-878A-BAB7291924A1}"/>
         <w:text/>
       </w:sdtPr>
+      <w:sdtEndPr/>
       <w:sdtContent>
         <w:p>
           <w:pPr>
@@ -571,15 +567,7 @@
               <w:sz w:val="28"/>
               <w:szCs w:val="28"/>
             </w:rPr>
-            <w:t>Javier Álvarez</w:t>
-          </w:r>
-          <w:r>
-            <w:rPr>
-              <w:color w:val="595959" w:themeColor="text1" w:themeTint="A6"/>
-              <w:sz w:val="28"/>
-              <w:szCs w:val="28"/>
-            </w:rPr>
-            <w:t xml:space="preserve"> y Jaime Arana</w:t>
+            <w:t>Javier Álvarez y Jaime Arana</w:t>
           </w:r>
         </w:p>
       </w:sdtContent>
@@ -609,6 +597,7 @@
           <w:dataBinding w:prefixMappings="xmlns:ns0='http://schemas.microsoft.com/office/2006/coverPageProps' " w:xpath="/ns0:CoverPageProperties[1]/ns0:CompanyEmail[1]" w:storeItemID="{55AF091B-3C7A-41E3-B477-F2FDAA23CFDA}"/>
           <w:text/>
         </w:sdtPr>
+        <w:sdtEndPr/>
         <w:sdtContent>
           <w:r>
             <w:rPr>
@@ -642,24 +631,10 @@
         </w:rPr>
       </w:pPr>
       <w:r>
-        <w:t>1</w:t>
-      </w:r>
-      <w:r>
-        <w:t>9</w:t>
-      </w:r>
-      <w:r>
-        <w:t>/</w:t>
-      </w:r>
-      <w:r>
-        <w:t>03</w:t>
-      </w:r>
-      <w:r>
-        <w:t>/202</w:t>
-      </w:r>
-      <w:r>
-        <w:t>2</w:t>
-      </w:r>
-    </w:p>
+        <w:t>19/03/2022</w:t>
+      </w:r>
+    </w:p>
+    <w:bookmarkEnd w:id="0"/>
     <w:p>
       <w:pPr>
         <w:jc w:val="right"/>
@@ -915,13 +890,7 @@
         <w:pStyle w:val="Ttulo3"/>
       </w:pPr>
       <w:r>
-        <w:t xml:space="preserve">Instalar NFS en </w:t>
-      </w:r>
-      <w:r>
-        <w:t>un cliente</w:t>
-      </w:r>
-      <w:r>
-        <w:t xml:space="preserve"> Ubuntu</w:t>
+        <w:t>Instalar NFS en un cliente Ubuntu</w:t>
       </w:r>
     </w:p>
     <w:p/>
@@ -2094,13 +2063,11 @@
         <w:pStyle w:val="Prrafodelista"/>
       </w:pPr>
       <w:r>
-        <w:t xml:space="preserve">Por último, vamos a comprobar el contenido de la carpeta compartido </w:t>
-      </w:r>
-      <w:proofErr w:type="spellStart"/>
-      <w:r>
-        <w:t>par</w:t>
-      </w:r>
-      <w:proofErr w:type="spellEnd"/>
+        <w:t>Por último, vamos a comprobar el contenido de la carpeta compartido par</w:t>
+      </w:r>
+      <w:r>
+        <w:t>a</w:t>
+      </w:r>
       <w:r>
         <w:t xml:space="preserve"> ver que podemos ver el archivo:</w:t>
       </w:r>
@@ -2591,6 +2558,7 @@
         <w:docPartUnique/>
       </w:docPartObj>
     </w:sdtPr>
+    <w:sdtEndPr/>
     <w:sdtContent>
       <w:p>
         <w:pPr>
@@ -3024,6 +2992,7 @@
     <w:lsdException w:name="HTML Sample" w:semiHidden="1" w:unhideWhenUsed="1"/>
     <w:lsdException w:name="HTML Typewriter" w:semiHidden="1" w:unhideWhenUsed="1"/>
     <w:lsdException w:name="HTML Variable" w:semiHidden="1" w:unhideWhenUsed="1"/>
+    <w:lsdException w:name="Normal Table" w:semiHidden="1" w:unhideWhenUsed="1"/>
     <w:lsdException w:name="annotation subject" w:semiHidden="1" w:unhideWhenUsed="1"/>
     <w:lsdException w:name="No List" w:semiHidden="1" w:unhideWhenUsed="1"/>
     <w:lsdException w:name="Outline List 1" w:semiHidden="1" w:unhideWhenUsed="1"/>
@@ -3070,8 +3039,10 @@
     <w:lsdException w:name="Table Subtle 2" w:semiHidden="1" w:unhideWhenUsed="1"/>
     <w:lsdException w:name="Table Web 1" w:semiHidden="1" w:unhideWhenUsed="1"/>
     <w:lsdException w:name="Table Web 2" w:semiHidden="1" w:unhideWhenUsed="1"/>
+    <w:lsdException w:name="Table Web 3" w:semiHidden="1" w:unhideWhenUsed="1"/>
     <w:lsdException w:name="Balloon Text" w:semiHidden="1" w:unhideWhenUsed="1"/>
     <w:lsdException w:name="Table Grid" w:uiPriority="39"/>
+    <w:lsdException w:name="Table Theme" w:semiHidden="1" w:unhideWhenUsed="1"/>
     <w:lsdException w:name="Placeholder Text" w:semiHidden="1"/>
     <w:lsdException w:name="No Spacing" w:uiPriority="1" w:qFormat="1"/>
     <w:lsdException w:name="Light Shading" w:uiPriority="60"/>

</xml_diff>